<commit_message>
RC guide 1 e 2 feito
</commit_message>
<xml_diff>
--- a/2º_ano/1º_semestre/RC-I/Guide_2-RC1-ETH-ARP-IP 25-26.docx
+++ b/2º_ano/1º_semestre/RC-I/Guide_2-RC1-ETH-ARP-IP 25-26.docx
@@ -5397,6 +5397,9 @@
         <w:spacing w:after="29" w:line="259" w:lineRule="auto"/>
         <w:ind w:left="0" w:firstLine="0"/>
         <w:jc w:val="left"/>
+        <w:rPr>
+          <w:color w:val="EE0000"/>
+        </w:rPr>
       </w:pPr>
       <w:r>
         <w:rPr>
@@ -5458,7 +5461,7 @@
       <w:proofErr w:type="gramStart"/>
       <w:r>
         <w:rPr>
-          <w:color w:val="2F5496"/>
+          <w:color w:val="EE0000"/>
           <w:sz w:val="22"/>
         </w:rPr>
         <w:t>00:50:79:66:68:01</w:t>
@@ -5475,6 +5478,9 @@
         <w:spacing w:after="29" w:line="259" w:lineRule="auto"/>
         <w:ind w:left="0" w:firstLine="0"/>
         <w:jc w:val="left"/>
+        <w:rPr>
+          <w:color w:val="EE0000"/>
+        </w:rPr>
       </w:pPr>
       <w:r>
         <w:rPr>
@@ -5540,7 +5546,7 @@
       <w:proofErr w:type="gramStart"/>
       <w:r>
         <w:rPr>
-          <w:color w:val="2F5496"/>
+          <w:color w:val="EE0000"/>
           <w:sz w:val="22"/>
         </w:rPr>
         <w:t>ff:ff</w:t>
@@ -5548,7 +5554,7 @@
       <w:proofErr w:type="gramEnd"/>
       <w:r>
         <w:rPr>
-          <w:color w:val="2F5496"/>
+          <w:color w:val="EE0000"/>
           <w:sz w:val="22"/>
         </w:rPr>
         <w:t>:</w:t>
@@ -5556,7 +5562,7 @@
       <w:proofErr w:type="gramStart"/>
       <w:r>
         <w:rPr>
-          <w:color w:val="2F5496"/>
+          <w:color w:val="EE0000"/>
           <w:sz w:val="22"/>
         </w:rPr>
         <w:t>ff:ff</w:t>
@@ -5564,7 +5570,7 @@
       <w:proofErr w:type="gramEnd"/>
       <w:r>
         <w:rPr>
-          <w:color w:val="2F5496"/>
+          <w:color w:val="EE0000"/>
           <w:sz w:val="22"/>
         </w:rPr>
         <w:t>:</w:t>
@@ -5572,7 +5578,7 @@
       <w:proofErr w:type="gramStart"/>
       <w:r>
         <w:rPr>
-          <w:color w:val="2F5496"/>
+          <w:color w:val="EE0000"/>
           <w:sz w:val="22"/>
         </w:rPr>
         <w:t>ff:ff</w:t>
@@ -5711,7 +5717,7 @@
       <w:proofErr w:type="gramStart"/>
       <w:r>
         <w:rPr>
-          <w:color w:val="2F5496"/>
+          <w:color w:val="EE0000"/>
           <w:sz w:val="22"/>
         </w:rPr>
         <w:t>00:50:79:66:68:01</w:t>
@@ -5792,7 +5798,7 @@
       </w:r>
       <w:r>
         <w:rPr>
-          <w:color w:val="2F5496"/>
+          <w:color w:val="EE0000"/>
           <w:sz w:val="22"/>
         </w:rPr>
         <w:t>192.168.1.100</w:t>
@@ -5881,7 +5887,7 @@
       <w:proofErr w:type="gramStart"/>
       <w:r>
         <w:rPr>
-          <w:color w:val="2F5496"/>
+          <w:color w:val="EE0000"/>
           <w:sz w:val="22"/>
         </w:rPr>
         <w:t>ff:ff</w:t>
@@ -5889,7 +5895,7 @@
       <w:proofErr w:type="gramEnd"/>
       <w:r>
         <w:rPr>
-          <w:color w:val="2F5496"/>
+          <w:color w:val="EE0000"/>
           <w:sz w:val="22"/>
         </w:rPr>
         <w:t>:</w:t>
@@ -5897,7 +5903,7 @@
       <w:proofErr w:type="gramStart"/>
       <w:r>
         <w:rPr>
-          <w:color w:val="2F5496"/>
+          <w:color w:val="EE0000"/>
           <w:sz w:val="22"/>
         </w:rPr>
         <w:t>ff:ff</w:t>
@@ -5905,7 +5911,7 @@
       <w:proofErr w:type="gramEnd"/>
       <w:r>
         <w:rPr>
-          <w:color w:val="2F5496"/>
+          <w:color w:val="EE0000"/>
           <w:sz w:val="22"/>
         </w:rPr>
         <w:t>:</w:t>
@@ -5913,7 +5919,7 @@
       <w:proofErr w:type="gramStart"/>
       <w:r>
         <w:rPr>
-          <w:color w:val="2F5496"/>
+          <w:color w:val="EE0000"/>
           <w:sz w:val="22"/>
         </w:rPr>
         <w:t>ff:ff</w:t>
@@ -5995,7 +6001,7 @@
       </w:r>
       <w:r>
         <w:rPr>
-          <w:color w:val="2F5496"/>
+          <w:color w:val="EE0000"/>
           <w:sz w:val="22"/>
         </w:rPr>
         <w:t>192.168.1.1</w:t>
@@ -6144,7 +6150,7 @@
       <w:proofErr w:type="gramStart"/>
       <w:r>
         <w:rPr>
-          <w:color w:val="2F5496"/>
+          <w:color w:val="EE0000"/>
           <w:sz w:val="22"/>
         </w:rPr>
         <w:t>ca:01:2e:e</w:t>
@@ -6152,7 +6158,7 @@
       <w:proofErr w:type="gramEnd"/>
       <w:r>
         <w:rPr>
-          <w:color w:val="2F5496"/>
+          <w:color w:val="EE0000"/>
           <w:sz w:val="22"/>
         </w:rPr>
         <w:t>8:00:08</w:t>
@@ -6236,7 +6242,7 @@
       <w:proofErr w:type="gramStart"/>
       <w:r>
         <w:rPr>
-          <w:color w:val="2F5496"/>
+          <w:color w:val="EE0000"/>
           <w:sz w:val="22"/>
         </w:rPr>
         <w:t>00:50:79:66:68:01</w:t>
@@ -6244,6 +6250,7 @@
       <w:proofErr w:type="gramEnd"/>
       <w:r>
         <w:rPr>
+          <w:color w:val="EE0000"/>
           <w:sz w:val="22"/>
         </w:rPr>
         <w:t xml:space="preserve"> </w:t>
@@ -6300,6 +6307,9 @@
         <w:spacing w:after="29" w:line="259" w:lineRule="auto"/>
         <w:ind w:left="0" w:firstLine="0"/>
         <w:jc w:val="left"/>
+        <w:rPr>
+          <w:color w:val="EE0000"/>
+        </w:rPr>
       </w:pPr>
       <w:r>
         <w:rPr>
@@ -6362,7 +6372,7 @@
       <w:proofErr w:type="gramStart"/>
       <w:r>
         <w:rPr>
-          <w:color w:val="2F5496"/>
+          <w:color w:val="EE0000"/>
           <w:sz w:val="22"/>
         </w:rPr>
         <w:t>ca:01:2e:e</w:t>
@@ -6370,7 +6380,7 @@
       <w:proofErr w:type="gramEnd"/>
       <w:r>
         <w:rPr>
-          <w:color w:val="2F5496"/>
+          <w:color w:val="EE0000"/>
           <w:sz w:val="22"/>
         </w:rPr>
         <w:t>8:00:08</w:t>
@@ -6450,7 +6460,7 @@
       </w:r>
       <w:r>
         <w:rPr>
-          <w:color w:val="2F5496"/>
+          <w:color w:val="EE0000"/>
           <w:sz w:val="22"/>
         </w:rPr>
         <w:t>192.168.1.1</w:t>
@@ -6531,7 +6541,7 @@
       <w:proofErr w:type="gramStart"/>
       <w:r>
         <w:rPr>
-          <w:color w:val="2F5496"/>
+          <w:color w:val="EE0000"/>
           <w:sz w:val="22"/>
         </w:rPr>
         <w:t>00:50:79:66:68:01</w:t>
@@ -6612,8 +6622,9 @@
       </w:r>
       <w:r>
         <w:rPr>
-          <w:color w:val="2F5496"/>
-          <w:sz w:val="22"/>
+          <w:color w:val="EE0000"/>
+          <w:sz w:val="22"/>
+          <w:u w:val="single"/>
         </w:rPr>
         <w:t>192.168.1.100</w:t>
       </w:r>
@@ -10425,122 +10436,135 @@
             </wp:anchor>
           </w:drawing>
         </mc:Choice>
-        <mc:Fallback xmlns:a="http://schemas.openxmlformats.org/drawingml/2006/main">
+        <mc:Fallback>
           <w:pict>
-            <v:group id="Group 5585" style="width:476.95pt;height:25.6357pt;position:absolute;mso-position-horizontal-relative:page;mso-position-horizontal:absolute;margin-left:69.144pt;mso-position-vertical-relative:page;margin-top:18pt;" coordsize="60572,3255">
-              <v:rect id="Rectangle 5589" style="position:absolute;width:6587;height:1843;left:182;top:1869;" filled="f" stroked="f">
+            <v:group w14:anchorId="299BBED9" id="Group 5585" o:spid="_x0000_s1026" style="position:absolute;left:0;text-align:left;margin-left:69.15pt;margin-top:18pt;width:476.95pt;height:25.65pt;z-index:251658240;mso-position-horizontal-relative:page;mso-position-vertical-relative:page" coordsize="60572,3255" o:gfxdata="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">
+              <v:rect id="Rectangle 5589" o:spid="_x0000_s1027" style="position:absolute;left:182;top:1869;width:6588;height:1844;visibility:visible;mso-wrap-style:square;v-text-anchor:top" o:gfxdata="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" filled="f" stroked="f">
                 <v:textbox inset="0,0,0,0">
                   <w:txbxContent>
                     <w:p>
                       <w:pPr>
-                        <w:spacing w:before="0" w:after="160" w:line="259" w:lineRule="auto"/>
+                        <w:spacing w:after="160" w:line="259" w:lineRule="auto"/>
                         <w:ind w:left="0" w:firstLine="0"/>
                         <w:jc w:val="left"/>
                       </w:pPr>
                       <w:r>
-                        <w:rPr/>
                         <w:t xml:space="preserve">             </w:t>
                       </w:r>
                     </w:p>
                   </w:txbxContent>
                 </v:textbox>
               </v:rect>
-              <v:rect id="Rectangle 5590" style="position:absolute;width:506;height:1843;left:20760;top:1869;" filled="f" stroked="f">
+              <v:rect id="Rectangle 5590" o:spid="_x0000_s1028" style="position:absolute;left:20760;top:1869;width:506;height:1844;visibility:visible;mso-wrap-style:square;v-text-anchor:top" o:gfxdata="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" filled="f" stroked="f">
                 <v:textbox inset="0,0,0,0">
                   <w:txbxContent>
                     <w:p>
                       <w:pPr>
-                        <w:spacing w:before="0" w:after="160" w:line="259" w:lineRule="auto"/>
+                        <w:spacing w:after="160" w:line="259" w:lineRule="auto"/>
                         <w:ind w:left="0" w:firstLine="0"/>
                         <w:jc w:val="left"/>
                       </w:pPr>
                       <w:r>
-                        <w:rPr/>
                         <w:t xml:space="preserve"> </w:t>
                       </w:r>
                     </w:p>
                   </w:txbxContent>
                 </v:textbox>
               </v:rect>
-              <v:rect id="Rectangle 5591" style="position:absolute;width:2026;height:1843;left:23305;top:1869;" filled="f" stroked="f">
+              <v:rect id="Rectangle 5591" o:spid="_x0000_s1029" style="position:absolute;left:23305;top:1869;width:2027;height:1844;visibility:visible;mso-wrap-style:square;v-text-anchor:top" o:gfxdata="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" filled="f" stroked="f">
                 <v:textbox inset="0,0,0,0">
                   <w:txbxContent>
                     <w:p>
                       <w:pPr>
-                        <w:spacing w:before="0" w:after="160" w:line="259" w:lineRule="auto"/>
+                        <w:spacing w:after="160" w:line="259" w:lineRule="auto"/>
                         <w:ind w:left="0" w:firstLine="0"/>
                         <w:jc w:val="left"/>
                       </w:pPr>
                       <w:r>
-                        <w:rPr/>
                         <w:t xml:space="preserve">    </w:t>
                       </w:r>
                     </w:p>
                   </w:txbxContent>
                 </v:textbox>
               </v:rect>
-              <v:rect id="Rectangle 5592" style="position:absolute;width:506;height:1843;left:24829;top:1869;" filled="f" stroked="f">
+              <v:rect id="Rectangle 5592" o:spid="_x0000_s1030" style="position:absolute;left:24829;top:1869;width:506;height:1844;visibility:visible;mso-wrap-style:square;v-text-anchor:top" o:gfxdata="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" filled="f" stroked="f">
                 <v:textbox inset="0,0,0,0">
                   <w:txbxContent>
                     <w:p>
                       <w:pPr>
-                        <w:spacing w:before="0" w:after="160" w:line="259" w:lineRule="auto"/>
+                        <w:spacing w:after="160" w:line="259" w:lineRule="auto"/>
                         <w:ind w:left="0" w:firstLine="0"/>
                         <w:jc w:val="left"/>
                       </w:pPr>
                       <w:r>
-                        <w:rPr/>
                         <w:t xml:space="preserve"> </w:t>
                       </w:r>
                     </w:p>
                   </w:txbxContent>
                 </v:textbox>
               </v:rect>
-              <v:rect id="Rectangle 5593" style="position:absolute;width:1013;height:1843;left:41077;top:1869;" filled="f" stroked="f">
+              <v:rect id="Rectangle 5593" o:spid="_x0000_s1031" style="position:absolute;left:41077;top:1869;width:1014;height:1844;visibility:visible;mso-wrap-style:square;v-text-anchor:top" o:gfxdata="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" filled="f" stroked="f">
                 <v:textbox inset="0,0,0,0">
                   <w:txbxContent>
                     <w:p>
                       <w:pPr>
-                        <w:spacing w:before="0" w:after="160" w:line="259" w:lineRule="auto"/>
+                        <w:spacing w:after="160" w:line="259" w:lineRule="auto"/>
                         <w:ind w:left="0" w:firstLine="0"/>
                         <w:jc w:val="left"/>
                       </w:pPr>
                       <w:r>
-                        <w:rPr/>
                         <w:t xml:space="preserve">  </w:t>
                       </w:r>
                     </w:p>
                   </w:txbxContent>
                 </v:textbox>
               </v:rect>
-              <v:rect id="Rectangle 5594" style="position:absolute;width:506;height:1843;left:49692;top:1869;" filled="f" stroked="f">
+              <v:rect id="Rectangle 5594" o:spid="_x0000_s1032" style="position:absolute;left:49692;top:1869;width:506;height:1844;visibility:visible;mso-wrap-style:square;v-text-anchor:top" o:gfxdata="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" filled="f" stroked="f">
                 <v:textbox inset="0,0,0,0">
                   <w:txbxContent>
                     <w:p>
                       <w:pPr>
-                        <w:spacing w:before="0" w:after="160" w:line="259" w:lineRule="auto"/>
+                        <w:spacing w:after="160" w:line="259" w:lineRule="auto"/>
                         <w:ind w:left="0" w:firstLine="0"/>
                         <w:jc w:val="left"/>
                       </w:pPr>
                       <w:r>
-                        <w:rPr/>
                         <w:t xml:space="preserve"> </w:t>
                       </w:r>
                     </w:p>
                   </w:txbxContent>
                 </v:textbox>
               </v:rect>
-              <v:shape id="Shape 5820" style="position:absolute;width:60572;height:91;left:0;top:3048;" coordsize="6057265,9144" path="m0,0l6057265,0l6057265,9144l0,9144l0,0">
-                <v:stroke weight="0pt" endcap="flat" joinstyle="miter" miterlimit="10" on="false" color="#000000" opacity="0"/>
-                <v:fill on="true" color="#000000"/>
+              <v:shape id="Shape 5819" o:spid="_x0000_s1033" style="position:absolute;top:3048;width:60572;height:91;visibility:visible;mso-wrap-style:square;v-text-anchor:top" coordsize="6057265,9144" o:gfxdata="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" path="m,l6057265,r,9144l,9144,,e" fillcolor="black" stroked="f" strokeweight="0">
+                <v:stroke miterlimit="83231f" joinstyle="miter"/>
+                <v:path arrowok="t" textboxrect="0,0,6057265,9144"/>
               </v:shape>
-              <v:shape id="Picture 5587" style="position:absolute;width:15596;height:2857;left:5125;top:69;" filled="f">
-                <v:imagedata r:id="rId9"/>
+              <v:shapetype id="_x0000_t75" coordsize="21600,21600" o:spt="75" o:preferrelative="t" path="m@4@5l@4@11@9@11@9@5xe" filled="f" stroked="f">
+                <v:stroke joinstyle="miter"/>
+                <v:formulas>
+                  <v:f eqn="if lineDrawn pixelLineWidth 0"/>
+                  <v:f eqn="sum @0 1 0"/>
+                  <v:f eqn="sum 0 0 @1"/>
+                  <v:f eqn="prod @2 1 2"/>
+                  <v:f eqn="prod @3 21600 pixelWidth"/>
+                  <v:f eqn="prod @3 21600 pixelHeight"/>
+                  <v:f eqn="sum @0 0 1"/>
+                  <v:f eqn="prod @6 1 2"/>
+                  <v:f eqn="prod @7 21600 pixelWidth"/>
+                  <v:f eqn="sum @8 21600 0"/>
+                  <v:f eqn="prod @7 21600 pixelHeight"/>
+                  <v:f eqn="sum @10 21600 0"/>
+                </v:formulas>
+                <v:path o:extrusionok="f" gradientshapeok="t" o:connecttype="rect"/>
+                <o:lock v:ext="edit" aspectratio="t"/>
+              </v:shapetype>
+              <v:shape id="Picture 5587" o:spid="_x0000_s1034" type="#_x0000_t75" style="position:absolute;left:5125;top:69;width:15597;height:2858;visibility:visible;mso-wrap-style:square" o:gfxdata="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">
+                <v:imagedata r:id="rId3" o:title=""/>
               </v:shape>
-              <v:shape id="Picture 5588" style="position:absolute;width:7841;height:2927;left:41821;top:0;" filled="f">
-                <v:imagedata r:id="rId10"/>
+              <v:shape id="Picture 5588" o:spid="_x0000_s1035" type="#_x0000_t75" style="position:absolute;left:41821;width:7842;height:2927;visibility:visible;mso-wrap-style:square" o:gfxdata="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">
+                <v:imagedata r:id="rId4" o:title=""/>
               </v:shape>
-              <w10:wrap type="square"/>
+              <w10:wrap type="square" anchorx="page" anchory="page"/>
             </v:group>
           </w:pict>
         </mc:Fallback>
@@ -10892,122 +10916,135 @@
             </wp:anchor>
           </w:drawing>
         </mc:Choice>
-        <mc:Fallback xmlns:a="http://schemas.openxmlformats.org/drawingml/2006/main">
+        <mc:Fallback>
           <w:pict>
-            <v:group id="Group 5554" style="width:476.95pt;height:25.6357pt;position:absolute;mso-position-horizontal-relative:page;mso-position-horizontal:absolute;margin-left:69.144pt;mso-position-vertical-relative:page;margin-top:18pt;" coordsize="60572,3255">
-              <v:rect id="Rectangle 5558" style="position:absolute;width:6587;height:1843;left:182;top:1869;" filled="f" stroked="f">
+            <v:group w14:anchorId="1DAE3CF9" id="Group 5554" o:spid="_x0000_s1036" style="position:absolute;left:0;text-align:left;margin-left:69.15pt;margin-top:18pt;width:476.95pt;height:25.65pt;z-index:251659264;mso-position-horizontal-relative:page;mso-position-vertical-relative:page" coordsize="60572,3255" o:gfxdata="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">
+              <v:rect id="Rectangle 5558" o:spid="_x0000_s1037" style="position:absolute;left:182;top:1869;width:6588;height:1844;visibility:visible;mso-wrap-style:square;v-text-anchor:top" o:gfxdata="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" filled="f" stroked="f">
                 <v:textbox inset="0,0,0,0">
                   <w:txbxContent>
                     <w:p>
                       <w:pPr>
-                        <w:spacing w:before="0" w:after="160" w:line="259" w:lineRule="auto"/>
+                        <w:spacing w:after="160" w:line="259" w:lineRule="auto"/>
                         <w:ind w:left="0" w:firstLine="0"/>
                         <w:jc w:val="left"/>
                       </w:pPr>
                       <w:r>
-                        <w:rPr/>
                         <w:t xml:space="preserve">             </w:t>
                       </w:r>
                     </w:p>
                   </w:txbxContent>
                 </v:textbox>
               </v:rect>
-              <v:rect id="Rectangle 5559" style="position:absolute;width:506;height:1843;left:20760;top:1869;" filled="f" stroked="f">
+              <v:rect id="Rectangle 5559" o:spid="_x0000_s1038" style="position:absolute;left:20760;top:1869;width:506;height:1844;visibility:visible;mso-wrap-style:square;v-text-anchor:top" o:gfxdata="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" filled="f" stroked="f">
                 <v:textbox inset="0,0,0,0">
                   <w:txbxContent>
                     <w:p>
                       <w:pPr>
-                        <w:spacing w:before="0" w:after="160" w:line="259" w:lineRule="auto"/>
+                        <w:spacing w:after="160" w:line="259" w:lineRule="auto"/>
                         <w:ind w:left="0" w:firstLine="0"/>
                         <w:jc w:val="left"/>
                       </w:pPr>
                       <w:r>
-                        <w:rPr/>
                         <w:t xml:space="preserve"> </w:t>
                       </w:r>
                     </w:p>
                   </w:txbxContent>
                 </v:textbox>
               </v:rect>
-              <v:rect id="Rectangle 5560" style="position:absolute;width:2026;height:1843;left:23305;top:1869;" filled="f" stroked="f">
+              <v:rect id="Rectangle 5560" o:spid="_x0000_s1039" style="position:absolute;left:23305;top:1869;width:2027;height:1844;visibility:visible;mso-wrap-style:square;v-text-anchor:top" o:gfxdata="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" filled="f" stroked="f">
                 <v:textbox inset="0,0,0,0">
                   <w:txbxContent>
                     <w:p>
                       <w:pPr>
-                        <w:spacing w:before="0" w:after="160" w:line="259" w:lineRule="auto"/>
+                        <w:spacing w:after="160" w:line="259" w:lineRule="auto"/>
                         <w:ind w:left="0" w:firstLine="0"/>
                         <w:jc w:val="left"/>
                       </w:pPr>
                       <w:r>
-                        <w:rPr/>
                         <w:t xml:space="preserve">    </w:t>
                       </w:r>
                     </w:p>
                   </w:txbxContent>
                 </v:textbox>
               </v:rect>
-              <v:rect id="Rectangle 5561" style="position:absolute;width:506;height:1843;left:24829;top:1869;" filled="f" stroked="f">
+              <v:rect id="Rectangle 5561" o:spid="_x0000_s1040" style="position:absolute;left:24829;top:1869;width:506;height:1844;visibility:visible;mso-wrap-style:square;v-text-anchor:top" o:gfxdata="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" filled="f" stroked="f">
                 <v:textbox inset="0,0,0,0">
                   <w:txbxContent>
                     <w:p>
                       <w:pPr>
-                        <w:spacing w:before="0" w:after="160" w:line="259" w:lineRule="auto"/>
+                        <w:spacing w:after="160" w:line="259" w:lineRule="auto"/>
                         <w:ind w:left="0" w:firstLine="0"/>
                         <w:jc w:val="left"/>
                       </w:pPr>
                       <w:r>
-                        <w:rPr/>
                         <w:t xml:space="preserve"> </w:t>
                       </w:r>
                     </w:p>
                   </w:txbxContent>
                 </v:textbox>
               </v:rect>
-              <v:rect id="Rectangle 5562" style="position:absolute;width:1013;height:1843;left:41077;top:1869;" filled="f" stroked="f">
+              <v:rect id="Rectangle 5562" o:spid="_x0000_s1041" style="position:absolute;left:41077;top:1869;width:1014;height:1844;visibility:visible;mso-wrap-style:square;v-text-anchor:top" o:gfxdata="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" filled="f" stroked="f">
                 <v:textbox inset="0,0,0,0">
                   <w:txbxContent>
                     <w:p>
                       <w:pPr>
-                        <w:spacing w:before="0" w:after="160" w:line="259" w:lineRule="auto"/>
+                        <w:spacing w:after="160" w:line="259" w:lineRule="auto"/>
                         <w:ind w:left="0" w:firstLine="0"/>
                         <w:jc w:val="left"/>
                       </w:pPr>
                       <w:r>
-                        <w:rPr/>
                         <w:t xml:space="preserve">  </w:t>
                       </w:r>
                     </w:p>
                   </w:txbxContent>
                 </v:textbox>
               </v:rect>
-              <v:rect id="Rectangle 5563" style="position:absolute;width:506;height:1843;left:49692;top:1869;" filled="f" stroked="f">
+              <v:rect id="Rectangle 5563" o:spid="_x0000_s1042" style="position:absolute;left:49692;top:1869;width:506;height:1844;visibility:visible;mso-wrap-style:square;v-text-anchor:top" o:gfxdata="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" filled="f" stroked="f">
                 <v:textbox inset="0,0,0,0">
                   <w:txbxContent>
                     <w:p>
                       <w:pPr>
-                        <w:spacing w:before="0" w:after="160" w:line="259" w:lineRule="auto"/>
+                        <w:spacing w:after="160" w:line="259" w:lineRule="auto"/>
                         <w:ind w:left="0" w:firstLine="0"/>
                         <w:jc w:val="left"/>
                       </w:pPr>
                       <w:r>
-                        <w:rPr/>
                         <w:t xml:space="preserve"> </w:t>
                       </w:r>
                     </w:p>
                   </w:txbxContent>
                 </v:textbox>
               </v:rect>
-              <v:shape id="Shape 5818" style="position:absolute;width:60572;height:91;left:0;top:3048;" coordsize="6057265,9144" path="m0,0l6057265,0l6057265,9144l0,9144l0,0">
-                <v:stroke weight="0pt" endcap="flat" joinstyle="miter" miterlimit="10" on="false" color="#000000" opacity="0"/>
-                <v:fill on="true" color="#000000"/>
+              <v:shape id="Shape 5817" o:spid="_x0000_s1043" style="position:absolute;top:3048;width:60572;height:91;visibility:visible;mso-wrap-style:square;v-text-anchor:top" coordsize="6057265,9144" o:gfxdata="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" path="m,l6057265,r,9144l,9144,,e" fillcolor="black" stroked="f" strokeweight="0">
+                <v:stroke miterlimit="83231f" joinstyle="miter"/>
+                <v:path arrowok="t" textboxrect="0,0,6057265,9144"/>
               </v:shape>
-              <v:shape id="Picture 5556" style="position:absolute;width:15596;height:2857;left:5125;top:69;" filled="f">
-                <v:imagedata r:id="rId9"/>
+              <v:shapetype id="_x0000_t75" coordsize="21600,21600" o:spt="75" o:preferrelative="t" path="m@4@5l@4@11@9@11@9@5xe" filled="f" stroked="f">
+                <v:stroke joinstyle="miter"/>
+                <v:formulas>
+                  <v:f eqn="if lineDrawn pixelLineWidth 0"/>
+                  <v:f eqn="sum @0 1 0"/>
+                  <v:f eqn="sum 0 0 @1"/>
+                  <v:f eqn="prod @2 1 2"/>
+                  <v:f eqn="prod @3 21600 pixelWidth"/>
+                  <v:f eqn="prod @3 21600 pixelHeight"/>
+                  <v:f eqn="sum @0 0 1"/>
+                  <v:f eqn="prod @6 1 2"/>
+                  <v:f eqn="prod @7 21600 pixelWidth"/>
+                  <v:f eqn="sum @8 21600 0"/>
+                  <v:f eqn="prod @7 21600 pixelHeight"/>
+                  <v:f eqn="sum @10 21600 0"/>
+                </v:formulas>
+                <v:path o:extrusionok="f" gradientshapeok="t" o:connecttype="rect"/>
+                <o:lock v:ext="edit" aspectratio="t"/>
+              </v:shapetype>
+              <v:shape id="Picture 5556" o:spid="_x0000_s1044" type="#_x0000_t75" style="position:absolute;left:5125;top:69;width:15597;height:2858;visibility:visible;mso-wrap-style:square" o:gfxdata="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">
+                <v:imagedata r:id="rId3" o:title=""/>
               </v:shape>
-              <v:shape id="Picture 5557" style="position:absolute;width:7841;height:2927;left:41821;top:0;" filled="f">
-                <v:imagedata r:id="rId10"/>
+              <v:shape id="Picture 5557" o:spid="_x0000_s1045" type="#_x0000_t75" style="position:absolute;left:41821;width:7842;height:2927;visibility:visible;mso-wrap-style:square" o:gfxdata="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">
+                <v:imagedata r:id="rId4" o:title=""/>
               </v:shape>
-              <w10:wrap type="square"/>
+              <w10:wrap type="square" anchorx="page" anchory="page"/>
             </v:group>
           </w:pict>
         </mc:Fallback>

</xml_diff>